<commit_message>
updated with lab 5 data:
</commit_message>
<xml_diff>
--- a/lab4/ECE 4723 Lab 4 Board Assembly Procedure.docx
+++ b/lab4/ECE 4723 Lab 4 Board Assembly Procedure.docx
@@ -19,23 +19,7 @@
     </w:p>
     <w:p>
       <w:r>
-        <w:t xml:space="preserve">Andrew </w:t>
-      </w:r>
-      <w:proofErr w:type="spellStart"/>
-      <w:r>
-        <w:t>Bullington</w:t>
-      </w:r>
-      <w:proofErr w:type="spellEnd"/>
-      <w:r>
-        <w:t xml:space="preserve">, Zach </w:t>
-      </w:r>
-      <w:proofErr w:type="spellStart"/>
-      <w:r>
-        <w:t>Fauver</w:t>
-      </w:r>
-      <w:proofErr w:type="spellEnd"/>
-      <w:r>
-        <w:t>, Jesse Tutor, Will Gaines</w:t>
+        <w:t>Andrew Bullington, Zach Fauver, Jesse Tutor, Will Gaines</w:t>
       </w:r>
     </w:p>
     <w:p/>
@@ -316,11 +300,23 @@
     </w:p>
     <w:p>
       <w:r>
+        <w:t>LM4128:</w:t>
+      </w:r>
+    </w:p>
+    <w:p>
+      <w:r>
+        <w:tab/>
+        <w:t>Solder LM4128 onto the PCB at the location marked IC2. Solder jumpers on pad 1 and 2 of SJ1 and SJ4 to enable the LM4128 and to supply it with 3.3V instead of VRAW. Continuity check between the pin 1 and SJ1, pin 2 and SJ4, pin 3 and ground, and pin 4 and VREF.</w:t>
+      </w:r>
+    </w:p>
+    <w:p>
+      <w:r>
         <w:t xml:space="preserve">R5: </w:t>
       </w:r>
     </w:p>
     <w:p>
       <w:r>
+        <w:lastRenderedPageBreak/>
         <w:tab/>
         <w:t>Solder 470 Ohm resistor onto the location labeled R5 on the PCB. Continuity check between IC1 pin 2 and to the solder pads of C15.</w:t>
       </w:r>
@@ -332,12 +328,9 @@
     </w:p>
     <w:p>
       <w:r>
-        <w:lastRenderedPageBreak/>
         <w:tab/>
         <w:t>Solder 0.1uF capacitor onto the location labeled C15 on the PCB. Continuity check between R5, ground, and the pads of the capacitor location.</w:t>
       </w:r>
-      <w:bookmarkStart w:id="0" w:name="_GoBack"/>
-      <w:bookmarkEnd w:id="0"/>
     </w:p>
     <w:p>
       <w:r>
@@ -371,6 +364,30 @@
       </w:r>
       <w:r>
         <w:t xml:space="preserve">Continuity check between the LEDs and the pads of the resistors. </w:t>
+      </w:r>
+    </w:p>
+    <w:p>
+      <w:r>
+        <w:t>LCD Module:</w:t>
+      </w:r>
+    </w:p>
+    <w:p>
+      <w:r>
+        <w:tab/>
+        <w:t xml:space="preserve">Solder header onto LCD module and solder that header onto the correct location on the PCB. </w:t>
+      </w:r>
+      <w:r>
+        <w:t>Solder jumper to connect R6 and R7 to complete the voltage divider connected to the LCD. Continuity check between LCD control pins and the corresponding MCU pins, LCD VSS and ground, and</w:t>
+      </w:r>
+      <w:bookmarkStart w:id="0" w:name="_GoBack"/>
+      <w:bookmarkEnd w:id="0"/>
+      <w:r>
+        <w:t xml:space="preserve"> VDD and 3.3V.</w:t>
+      </w:r>
+    </w:p>
+    <w:p>
+      <w:r>
+        <w:tab/>
       </w:r>
     </w:p>
     <w:sectPr>

</xml_diff>